<commit_message>
Updating notes/making code changes
</commit_message>
<xml_diff>
--- a/5. Assets, Threats, and Vulnerabilities/Module 03 - Vulnerability Management/1. Introduction to Vulnerability Management.docx
+++ b/5. Assets, Threats, and Vulnerabilities/Module 03 - Vulnerability Management/1. Introduction to Vulnerability Management.docx
@@ -641,18 +641,20 @@
     <w:p/>
     <w:p/>
     <w:p/>
-    <w:p>
-      <w:pPr>
-        <w:rPr>
-          <w:b/>
-          <w:bCs/>
-        </w:rPr>
-      </w:pPr>
-      <w:r>
-        <w:rPr>
-          <w:b/>
-          <w:bCs/>
-        </w:rPr>
+    <w:p/>
+    <w:p>
+      <w:pPr>
+        <w:rPr>
+          <w:b/>
+          <w:bCs/>
+        </w:rPr>
+      </w:pPr>
+      <w:r>
+        <w:rPr>
+          <w:b/>
+          <w:bCs/>
+        </w:rPr>
+        <w:lastRenderedPageBreak/>
         <w:t>Vulnerabilities of CI/CD</w:t>
       </w:r>
     </w:p>
@@ -662,128 +664,131 @@
           <w:b/>
           <w:bCs/>
         </w:rPr>
+        <w:t>Protect Your Software Pipeline: CI/CD Security</w:t>
+      </w:r>
+    </w:p>
+    <w:p>
+      <w:r>
+        <w:t>Building upon your understanding of vulnerability management, this reading focuses on a critical area of modern software development: CI/CD pipelines. Just as organizations regularly assess their systems for weaknesses, CI/CD pipelines, which automate the software release process, also require rigorous vulnerability management. This reading will explore the specific vulnerabilities within CI/CD pipelines and how to apply vulnerability management principles to secure them, ensuring a robust and safe software delivery process.</w:t>
+      </w:r>
+    </w:p>
+    <w:p>
+      <w:r>
+        <w:t>Continuous Integration, Continuous Delivery, and Continuous Deployment (CI/CD) pipelines are essential for modern software development. They help teams deliver software faster and more efficiently. But, like any powerful tool, CI/CD pipelines can also introduce security risks if not properly managed.</w:t>
+      </w:r>
+    </w:p>
+    <w:p>
+      <w:r>
+        <w:t>In this guide, you’ll explore common vulnerabilities in CI/CD pipelines. You’ll learn why securing these pipelines is crucial and how to integrate security practices to build a robust and secure software development process. By understanding these vulnerabilities and implementing best practices, you can transform your CI/CD pipeline into a key component of your cybersecurity strategy.</w:t>
+      </w:r>
+    </w:p>
+    <w:p>
+      <w:pPr>
+        <w:rPr>
+          <w:b/>
+          <w:bCs/>
+        </w:rPr>
+      </w:pPr>
+      <w:r>
+        <w:rPr>
+          <w:b/>
+          <w:bCs/>
+        </w:rPr>
+        <w:t>What is CI/CD and Why Does it Matter?</w:t>
+      </w:r>
+    </w:p>
+    <w:p>
+      <w:r>
+        <w:t>CI/CD automates the entire software release process, from code creation to deployment. This automation is what enables modern development teams to be agile and respond quickly to user needs. Let's break down the key parts:</w:t>
+      </w:r>
+    </w:p>
+    <w:p>
+      <w:pPr>
+        <w:rPr>
+          <w:b/>
+          <w:bCs/>
+        </w:rPr>
+      </w:pPr>
+      <w:r>
+        <w:rPr>
+          <w:b/>
+          <w:bCs/>
+        </w:rPr>
+        <w:t>Continuous Integration (CI): Building a Solid Foundation</w:t>
+      </w:r>
+    </w:p>
+    <w:p>
+      <w:r>
+        <w:rPr>
+          <w:b/>
+          <w:bCs/>
+        </w:rPr>
+        <w:t>Continuous Integration (CI)</w:t>
+      </w:r>
+      <w:r>
+        <w:t xml:space="preserve"> is all about frequently merging code changes from different developers into a central location. This triggers automated processes like building the software and running tests. CI catches problems through an automated process: every time code is integrated, the system automatically builds and tests it. This immediate feedback loop reveals integration problems as soon as they occur. CI helps catch integration problems early, leading to higher quality code. Think of it as the foundation of the pipeline.</w:t>
+      </w:r>
+    </w:p>
+    <w:p>
+      <w:pPr>
+        <w:rPr>
+          <w:b/>
+          <w:bCs/>
+        </w:rPr>
+      </w:pPr>
+      <w:r>
+        <w:rPr>
+          <w:b/>
+          <w:bCs/>
+        </w:rPr>
+        <w:t>Continuous Delivery (CD): Ready to Release</w:t>
+      </w:r>
+    </w:p>
+    <w:p>
+      <w:r>
+        <w:rPr>
+          <w:b/>
+          <w:bCs/>
+        </w:rPr>
+        <w:t>Continuous Delivery</w:t>
+      </w:r>
+      <w:r>
+        <w:t xml:space="preserve"> means your code is always ready to be released to users. After passing automated tests, code is automatically deployed to a staging environment (a practice environment) or prepared for final release. Typically, a manual approval step is still needed before going live to production, which provides a control point.</w:t>
+      </w:r>
+    </w:p>
+    <w:p>
+      <w:pPr>
+        <w:rPr>
+          <w:b/>
+          <w:bCs/>
+        </w:rPr>
+      </w:pPr>
+      <w:r>
+        <w:rPr>
+          <w:b/>
+          <w:bCs/>
+        </w:rPr>
+        <w:t>Continuous Deployment (CD): Fully Automated Releases</w:t>
+      </w:r>
+    </w:p>
+    <w:p>
+      <w:r>
+        <w:rPr>
+          <w:b/>
+          <w:bCs/>
+        </w:rPr>
+        <w:t>Continuous Deployment</w:t>
+      </w:r>
+      <w:r>
+        <w:t xml:space="preserve"> automates the entire release process. Changes that pass all automated checks are automatically deployed directly to the live production environment, with no manual approval. This is all about speed and efficiency.</w:t>
+      </w:r>
+    </w:p>
+    <w:p>
+      <w:r>
+        <w:rPr>
+          <w:noProof/>
+        </w:rPr>
         <w:lastRenderedPageBreak/>
-        <w:t>Protect Your Software Pipeline: CI/CD Security</w:t>
-      </w:r>
-    </w:p>
-    <w:p>
-      <w:r>
-        <w:t>Building upon your understanding of vulnerability management, this reading focuses on a critical area of modern software development: CI/CD pipelines. Just as organizations regularly assess their systems for weaknesses, CI/CD pipelines, which automate the software release process, also require rigorous vulnerability management. This reading will explore the specific vulnerabilities within CI/CD pipelines and how to apply vulnerability management principles to secure them, ensuring a robust and safe software delivery process.</w:t>
-      </w:r>
-    </w:p>
-    <w:p>
-      <w:r>
-        <w:t>Continuous Integration, Continuous Delivery, and Continuous Deployment (CI/CD) pipelines are essential for modern software development. They help teams deliver software faster and more efficiently. But, like any powerful tool, CI/CD pipelines can also introduce security risks if not properly managed.</w:t>
-      </w:r>
-    </w:p>
-    <w:p>
-      <w:r>
-        <w:t>In this guide, you’ll explore common vulnerabilities in CI/CD pipelines. You’ll learn why securing these pipelines is crucial and how to integrate security practices to build a robust and secure software development process. By understanding these vulnerabilities and implementing best practices, you can transform your CI/CD pipeline into a key component of your cybersecurity strategy.</w:t>
-      </w:r>
-    </w:p>
-    <w:p>
-      <w:pPr>
-        <w:rPr>
-          <w:b/>
-          <w:bCs/>
-        </w:rPr>
-      </w:pPr>
-      <w:r>
-        <w:rPr>
-          <w:b/>
-          <w:bCs/>
-        </w:rPr>
-        <w:t>What is CI/CD and Why Does it Matter?</w:t>
-      </w:r>
-    </w:p>
-    <w:p>
-      <w:r>
-        <w:t>CI/CD automates the entire software release process, from code creation to deployment. This automation is what enables modern development teams to be agile and respond quickly to user needs. Let's break down the key parts:</w:t>
-      </w:r>
-    </w:p>
-    <w:p>
-      <w:pPr>
-        <w:rPr>
-          <w:b/>
-          <w:bCs/>
-        </w:rPr>
-      </w:pPr>
-      <w:r>
-        <w:rPr>
-          <w:b/>
-          <w:bCs/>
-        </w:rPr>
-        <w:t>Continuous Integration (CI): Building a Solid Foundation</w:t>
-      </w:r>
-    </w:p>
-    <w:p>
-      <w:r>
-        <w:rPr>
-          <w:b/>
-          <w:bCs/>
-        </w:rPr>
-        <w:t>Continuous Integration (CI)</w:t>
-      </w:r>
-      <w:r>
-        <w:t xml:space="preserve"> is all about frequently merging code changes from different developers into a central location. This triggers automated processes like building the software and running tests. CI catches problems through an automated process: every time code is integrated, the system automatically builds and tests it. This immediate feedback loop reveals integration problems as soon as they occur. CI helps catch integration problems early, leading to higher quality code. Think of it as the foundation of the pipeline.</w:t>
-      </w:r>
-    </w:p>
-    <w:p>
-      <w:pPr>
-        <w:rPr>
-          <w:b/>
-          <w:bCs/>
-        </w:rPr>
-      </w:pPr>
-      <w:r>
-        <w:rPr>
-          <w:b/>
-          <w:bCs/>
-        </w:rPr>
-        <w:t>Continuous Delivery (CD): Ready to Release</w:t>
-      </w:r>
-    </w:p>
-    <w:p>
-      <w:r>
-        <w:rPr>
-          <w:b/>
-          <w:bCs/>
-        </w:rPr>
-        <w:t>Continuous Delivery</w:t>
-      </w:r>
-      <w:r>
-        <w:t xml:space="preserve"> means your code is always ready to be released to users. After passing automated tests, code is automatically deployed to a staging environment (a practice environment) or prepared for final release. Typically, a manual approval step is still needed before going live to production, which provides a control point.</w:t>
-      </w:r>
-    </w:p>
-    <w:p>
-      <w:pPr>
-        <w:rPr>
-          <w:b/>
-          <w:bCs/>
-        </w:rPr>
-      </w:pPr>
-      <w:r>
-        <w:rPr>
-          <w:b/>
-          <w:bCs/>
-        </w:rPr>
-        <w:t>Continuous Deployment (CD): Fully Automated Releases</w:t>
-      </w:r>
-    </w:p>
-    <w:p>
-      <w:r>
-        <w:rPr>
-          <w:b/>
-          <w:bCs/>
-        </w:rPr>
-        <w:t>Continuous Deployment</w:t>
-      </w:r>
-      <w:r>
-        <w:t xml:space="preserve"> automates the entire release process. Changes that pass all automated checks are automatically deployed directly to the live production environment, with no manual approval. This is all about speed and efficiency.</w:t>
-      </w:r>
-    </w:p>
-    <w:p>
-      <w:r>
         <w:drawing>
           <wp:inline distT="0" distB="0" distL="0" distR="0" wp14:anchorId="5E2EC36C" wp14:editId="38FAC142">
             <wp:extent cx="6858000" cy="1780540"/>
@@ -846,7 +851,6 @@
           <w:b/>
           <w:bCs/>
         </w:rPr>
-        <w:lastRenderedPageBreak/>
         <w:t>Security Benefits of Continuous Delivery and Deployment</w:t>
       </w:r>
     </w:p>
@@ -1026,7 +1030,11 @@
         <w:t>Reduced Risk:</w:t>
       </w:r>
       <w:r>
-        <w:t xml:space="preserve"> Frequent, smaller releases, a result of CI/CD, are less risky than large, infrequent releases. If issues arise (including security issues), pinpointing and fixing the problem becomes easier. This also applies to security vulnerabilities; smaller, frequent releases limit the potential impact of a security flaw introduced in any single release, provided security monitoring and testing remain continuous.</w:t>
+        <w:t xml:space="preserve"> Frequent, smaller releases, a result of CI/CD, are less risky than large, infrequent releases. If issues arise (including security issues), pinpointing and fixing the problem becomes easier. This also applies to security vulnerabilities; smaller, frequent releases limit the potential impact of a </w:t>
+      </w:r>
+      <w:r>
+        <w:lastRenderedPageBreak/>
+        <w:t>security flaw introduced in any single release, provided security monitoring and testing remain continuous.</w:t>
       </w:r>
     </w:p>
     <w:p>
@@ -1071,7 +1079,6 @@
     </w:p>
     <w:p>
       <w:r>
-        <w:lastRenderedPageBreak/>
         <w:t>CI/CD pipelines often use many third-party libraries and components. If these components have known vulnerabilities (Common Vulnerabilities and Exposures, or CVEs), those vulnerabilities can be unknowingly added to your application during the automated build process.</w:t>
       </w:r>
     </w:p>
@@ -1226,10 +1233,7 @@
       </w:r>
       <w:proofErr w:type="gramEnd"/>
       <w:r>
-        <w:t xml:space="preserve"> project dependencies in the code, detecting vulnerabilities, license compliance issues, and outdated libraries</w:t>
-      </w:r>
-      <w:r>
-        <w:t>.</w:t>
+        <w:t xml:space="preserve"> project dependencies in the code, detecting vulnerabilities, license compliance issues, and outdated libraries.</w:t>
       </w:r>
     </w:p>
     <w:p>
@@ -1258,6 +1262,7 @@
           <w:b/>
           <w:bCs/>
         </w:rPr>
+        <w:lastRenderedPageBreak/>
         <w:t>Action Step:</w:t>
       </w:r>
       <w:r>
@@ -1310,7 +1315,6 @@
           <w:b/>
           <w:bCs/>
         </w:rPr>
-        <w:lastRenderedPageBreak/>
         <w:t>Building a Secure CI/CD Pipeline: Defense in Depth</w:t>
       </w:r>
     </w:p>
@@ -1526,7 +1530,11 @@
     </w:p>
     <w:p>
       <w:r>
-        <w:t>The essence of securing your CI/CD pipeline is to bring robust security to your software release process, enabling engineers to develop, test, and deploy code with confidence and resilience against threats. By building security into your CI/CD, you empower your team to release features, improvements, and critical security updates rapidly and reliably, ensuring software is not only delivered efficiently but also with the highest level of security, proactively protecting your organization and your customers.</w:t>
+        <w:t xml:space="preserve">The essence of securing your CI/CD pipeline is to bring robust security to your software release process, enabling engineers to develop, test, and deploy code with confidence and resilience against threats. By building security into your CI/CD, you empower your team to release features, improvements, and critical security </w:t>
+      </w:r>
+      <w:r>
+        <w:lastRenderedPageBreak/>
+        <w:t>updates rapidly and reliably, ensuring software is not only delivered efficiently but also with the highest level of security, proactively protecting your organization and your customers.</w:t>
       </w:r>
     </w:p>
     <w:p>
@@ -1608,7 +1616,6 @@
         </w:numPr>
       </w:pPr>
       <w:r>
-        <w:lastRenderedPageBreak/>
         <w:t xml:space="preserve">How can you stay current with the latest </w:t>
       </w:r>
       <w:proofErr w:type="gramStart"/>
@@ -3695,6 +3702,7 @@
   <w:style w:type="character" w:default="1" w:styleId="DefaultParagraphFont">
     <w:name w:val="Default Paragraph Font"/>
     <w:uiPriority w:val="1"/>
+    <w:semiHidden/>
     <w:unhideWhenUsed/>
   </w:style>
   <w:style w:type="table" w:default="1" w:styleId="TableNormal">

</xml_diff>